<commit_message>
feat: add source_file_name parameter to structured extraction pipeline and resolve_source_references tool to change implementation workflow\n- Add source_file_name parameter to all structured extraction tools (pdf_da_metadata_toc, test_solution_clean_markdown, test_solution_structured_extraction, consolidate_test_solution_structured)\n- Update tool descriptions to document source_file_name parameter and file naming patterns with {source_file_name} suffix\n- Add resolve_source_references tool to change_
</commit_message>
<xml_diff>
--- a/src/template/Plantilla.docx
+++ b/src/template/Plantilla.docx
@@ -11334,214 +11334,32 @@
         <w:rPr>
           <w:rFonts w:ascii="Times New Roman" w:eastAsia="Calibri" w:hAnsi="Times New Roman"/>
           <w:szCs w:val="20"/>
-          <w:lang w:eastAsia="en-US"/>
-        </w:rPr>
-      </w:pPr>
-      <w:r>
-        <w:rPr>
-          <w:rFonts w:ascii="Times New Roman" w:eastAsia="Calibri" w:hAnsi="Times New Roman"/>
-          <w:szCs w:val="20"/>
-          <w:lang w:eastAsia="en-US"/>
-        </w:rPr>
-        <w:t xml:space="preserve">{% </w:t>
-      </w:r>
-      <w:proofErr w:type="spellStart"/>
-      <w:r>
-        <w:rPr>
-          <w:rFonts w:ascii="Times New Roman" w:eastAsia="Calibri" w:hAnsi="Times New Roman"/>
-          <w:szCs w:val="20"/>
-          <w:lang w:eastAsia="en-US"/>
-        </w:rPr>
-        <w:t>endfor</w:t>
-      </w:r>
-      <w:proofErr w:type="spellEnd"/>
-      <w:r>
-        <w:rPr>
-          <w:rFonts w:ascii="Times New Roman" w:eastAsia="Calibri" w:hAnsi="Times New Roman"/>
-          <w:szCs w:val="20"/>
-          <w:lang w:eastAsia="en-US"/>
-        </w:rPr>
-        <w:t xml:space="preserve"> </w:t>
-      </w:r>
-      <w:proofErr w:type="gramStart"/>
-      <w:r>
-        <w:rPr>
-          <w:rFonts w:ascii="Times New Roman" w:eastAsia="Calibri" w:hAnsi="Times New Roman"/>
-          <w:szCs w:val="20"/>
-          <w:lang w:eastAsia="en-US"/>
-        </w:rPr>
-        <w:t>%}</w:t>
-      </w:r>
-      <w:r>
-        <w:rPr>
-          <w:rFonts w:ascii="Times New Roman" w:eastAsia="Calibri" w:hAnsi="Times New Roman"/>
-          <w:szCs w:val="20"/>
-          <w:lang w:eastAsia="en-US"/>
-        </w:rPr>
-        <w:t>{</w:t>
-      </w:r>
-      <w:proofErr w:type="gramEnd"/>
-      <w:r>
-        <w:rPr>
-          <w:rFonts w:ascii="Times New Roman" w:eastAsia="Calibri" w:hAnsi="Times New Roman"/>
-          <w:szCs w:val="20"/>
-          <w:lang w:eastAsia="en-US"/>
-        </w:rPr>
-        <w:t xml:space="preserve">% </w:t>
-      </w:r>
-      <w:proofErr w:type="spellStart"/>
-      <w:r>
-        <w:rPr>
-          <w:rFonts w:ascii="Times New Roman" w:eastAsia="Calibri" w:hAnsi="Times New Roman"/>
-          <w:szCs w:val="20"/>
-          <w:lang w:eastAsia="en-US"/>
-        </w:rPr>
-        <w:t>endif</w:t>
-      </w:r>
-      <w:proofErr w:type="spellEnd"/>
-      <w:r>
-        <w:rPr>
-          <w:rFonts w:ascii="Times New Roman" w:eastAsia="Calibri" w:hAnsi="Times New Roman"/>
-          <w:szCs w:val="20"/>
-          <w:lang w:eastAsia="en-US"/>
-        </w:rPr>
-        <w:t xml:space="preserve"> </w:t>
-      </w:r>
-      <w:proofErr w:type="gramStart"/>
-      <w:r>
-        <w:rPr>
-          <w:rFonts w:ascii="Times New Roman" w:eastAsia="Calibri" w:hAnsi="Times New Roman"/>
-          <w:szCs w:val="20"/>
-          <w:lang w:eastAsia="en-US"/>
-        </w:rPr>
-        <w:t>%}</w:t>
-      </w:r>
-      <w:r>
-        <w:rPr>
-          <w:rFonts w:ascii="Times New Roman" w:eastAsia="Calibri" w:hAnsi="Times New Roman"/>
-          <w:szCs w:val="20"/>
-          <w:lang w:eastAsia="en-US"/>
-        </w:rPr>
-        <w:t>{</w:t>
-      </w:r>
-      <w:proofErr w:type="gramEnd"/>
-      <w:r>
-        <w:rPr>
-          <w:rFonts w:ascii="Times New Roman" w:eastAsia="Calibri" w:hAnsi="Times New Roman"/>
-          <w:szCs w:val="20"/>
-          <w:lang w:eastAsia="en-US"/>
-        </w:rPr>
-        <w:t xml:space="preserve">% </w:t>
-      </w:r>
-      <w:proofErr w:type="gramStart"/>
-      <w:r>
-        <w:rPr>
-          <w:rFonts w:ascii="Times New Roman" w:eastAsia="Calibri" w:hAnsi="Times New Roman"/>
-          <w:szCs w:val="20"/>
-          <w:lang w:eastAsia="en-US"/>
-        </w:rPr>
-        <w:t>set reactivos</w:t>
-      </w:r>
-      <w:proofErr w:type="gramEnd"/>
-      <w:r>
-        <w:rPr>
-          <w:rFonts w:ascii="Times New Roman" w:eastAsia="Calibri" w:hAnsi="Times New Roman"/>
-          <w:szCs w:val="20"/>
-          <w:lang w:eastAsia="en-US"/>
-        </w:rPr>
-        <w:t xml:space="preserve"> = </w:t>
-      </w:r>
-      <w:proofErr w:type="spellStart"/>
-      <w:proofErr w:type="gramStart"/>
-      <w:r>
-        <w:rPr>
-          <w:rFonts w:ascii="Times New Roman" w:eastAsia="Calibri" w:hAnsi="Times New Roman"/>
-          <w:szCs w:val="20"/>
-          <w:lang w:eastAsia="en-US"/>
-        </w:rPr>
-        <w:t>prueba.reactivos</w:t>
-      </w:r>
-      <w:proofErr w:type="spellEnd"/>
-      <w:proofErr w:type="gramEnd"/>
-      <w:r>
-        <w:rPr>
-          <w:rFonts w:ascii="Times New Roman" w:eastAsia="Calibri" w:hAnsi="Times New Roman"/>
-          <w:szCs w:val="20"/>
-          <w:lang w:eastAsia="en-US"/>
-        </w:rPr>
-        <w:t xml:space="preserve"> | </w:t>
-      </w:r>
-      <w:proofErr w:type="gramStart"/>
-      <w:r>
-        <w:rPr>
-          <w:rFonts w:ascii="Times New Roman" w:eastAsia="Calibri" w:hAnsi="Times New Roman"/>
-          <w:szCs w:val="20"/>
-          <w:lang w:eastAsia="en-US"/>
-        </w:rPr>
-        <w:t>default(</w:t>
-      </w:r>
-      <w:proofErr w:type="gramEnd"/>
-      <w:r>
-        <w:rPr>
-          <w:rFonts w:ascii="Times New Roman" w:eastAsia="Calibri" w:hAnsi="Times New Roman"/>
-          <w:szCs w:val="20"/>
-          <w:lang w:eastAsia="en-US"/>
-        </w:rPr>
-        <w:t xml:space="preserve">[], true) </w:t>
-      </w:r>
-      <w:proofErr w:type="gramStart"/>
-      <w:r>
-        <w:rPr>
-          <w:rFonts w:ascii="Times New Roman" w:eastAsia="Calibri" w:hAnsi="Times New Roman"/>
-          <w:szCs w:val="20"/>
-          <w:lang w:eastAsia="en-US"/>
-        </w:rPr>
-        <w:t>%}{</w:t>
-      </w:r>
-      <w:proofErr w:type="gramEnd"/>
-      <w:r>
-        <w:rPr>
-          <w:rFonts w:ascii="Times New Roman" w:eastAsia="Calibri" w:hAnsi="Times New Roman"/>
-          <w:szCs w:val="20"/>
-          <w:lang w:eastAsia="en-US"/>
-        </w:rPr>
-        <w:t xml:space="preserve">% </w:t>
-      </w:r>
-      <w:proofErr w:type="spellStart"/>
-      <w:r>
-        <w:rPr>
-          <w:rFonts w:ascii="Times New Roman" w:eastAsia="Calibri" w:hAnsi="Times New Roman"/>
-          <w:szCs w:val="20"/>
-          <w:lang w:eastAsia="en-US"/>
-        </w:rPr>
-        <w:t>if</w:t>
-      </w:r>
-      <w:proofErr w:type="spellEnd"/>
-      <w:r>
-        <w:rPr>
-          <w:rFonts w:ascii="Times New Roman" w:eastAsia="Calibri" w:hAnsi="Times New Roman"/>
-          <w:szCs w:val="20"/>
-          <w:lang w:eastAsia="en-US"/>
-        </w:rPr>
-        <w:t xml:space="preserve"> </w:t>
-      </w:r>
-      <w:proofErr w:type="spellStart"/>
-      <w:r>
-        <w:rPr>
-          <w:rFonts w:ascii="Times New Roman" w:eastAsia="Calibri" w:hAnsi="Times New Roman"/>
-          <w:szCs w:val="20"/>
-          <w:lang w:eastAsia="en-US"/>
-        </w:rPr>
-        <w:t>reactivos|length</w:t>
-      </w:r>
-      <w:proofErr w:type="spellEnd"/>
-      <w:r>
-        <w:rPr>
-          <w:rFonts w:ascii="Times New Roman" w:eastAsia="Calibri" w:hAnsi="Times New Roman"/>
-          <w:szCs w:val="20"/>
-          <w:lang w:eastAsia="en-US"/>
-        </w:rPr>
-        <w:t xml:space="preserve"> %}</w:t>
+          <w:lang w:val="en-AU" w:eastAsia="en-US"/>
+        </w:rPr>
+      </w:pPr>
+      <w:r>
+        <w:rPr>
+          <w:rFonts w:ascii="Times New Roman" w:eastAsia="Calibri" w:hAnsi="Times New Roman"/>
+          <w:szCs w:val="20"/>
+          <w:lang w:val="en-AU" w:eastAsia="en-US"/>
+        </w:rPr>
+        <w:t>{% endfor %}</w:t>
+      </w:r>
+      <w:r>
+        <w:rPr>
+          <w:rFonts w:ascii="Times New Roman" w:eastAsia="Calibri" w:hAnsi="Times New Roman"/>
+          <w:szCs w:val="20"/>
+          <w:lang w:val="en-AU" w:eastAsia="en-US"/>
+        </w:rPr>
+        <w:t>{% endif %}</w:t>
+      </w:r>
+      <w:r>
+        <w:rPr>
+          <w:rFonts w:ascii="Times New Roman" w:eastAsia="Calibri" w:hAnsi="Times New Roman"/>
+          <w:szCs w:val="20"/>
+          <w:lang w:val="en-AU" w:eastAsia="en-US"/>
+        </w:rPr>
+        <w:t>{% set reactivos = prueba.reactivos | default([], true) %}{% if reactivos|length %}</w:t>
       </w:r>
     </w:p>
     <w:p>
@@ -15791,8 +15609,27 @@
           <w:szCs w:val="20"/>
           <w:lang w:eastAsia="en-US"/>
         </w:rPr>
-        <w:t xml:space="preserve">% set calc = </w:t>
-      </w:r>
+        <w:t xml:space="preserve">% set </w:t>
+      </w:r>
+      <w:proofErr w:type="spellStart"/>
+      <w:r>
+        <w:rPr>
+          <w:rFonts w:ascii="Times New Roman" w:eastAsia="Calibri" w:hAnsi="Times New Roman"/>
+          <w:szCs w:val="20"/>
+          <w:lang w:eastAsia="en-US"/>
+        </w:rPr>
+        <w:t>calc</w:t>
+      </w:r>
+      <w:proofErr w:type="spellEnd"/>
+      <w:r>
+        <w:rPr>
+          <w:rFonts w:ascii="Times New Roman" w:eastAsia="Calibri" w:hAnsi="Times New Roman"/>
+          <w:szCs w:val="20"/>
+          <w:lang w:eastAsia="en-US"/>
+        </w:rPr>
+        <w:t xml:space="preserve"> = </w:t>
+      </w:r>
+      <w:proofErr w:type="spellStart"/>
       <w:proofErr w:type="gramStart"/>
       <w:r>
         <w:rPr>
@@ -15802,6 +15639,7 @@
         </w:rPr>
         <w:t>prueba.calculos</w:t>
       </w:r>
+      <w:proofErr w:type="spellEnd"/>
       <w:proofErr w:type="gramEnd"/>
       <w:r>
         <w:rPr>
@@ -15820,6 +15658,7 @@
         </w:rPr>
         <w:t>default(</w:t>
       </w:r>
+      <w:proofErr w:type="spellStart"/>
       <w:proofErr w:type="gramEnd"/>
       <w:r>
         <w:rPr>
@@ -15827,7 +15666,16 @@
           <w:szCs w:val="20"/>
           <w:lang w:eastAsia="en-US"/>
         </w:rPr>
-        <w:t xml:space="preserve">None, true) </w:t>
+        <w:t>None</w:t>
+      </w:r>
+      <w:proofErr w:type="spellEnd"/>
+      <w:r>
+        <w:rPr>
+          <w:rFonts w:ascii="Times New Roman" w:eastAsia="Calibri" w:hAnsi="Times New Roman"/>
+          <w:szCs w:val="20"/>
+          <w:lang w:eastAsia="en-US"/>
+        </w:rPr>
+        <w:t xml:space="preserve">, true) </w:t>
       </w:r>
       <w:proofErr w:type="gramStart"/>
       <w:r>
@@ -15847,6 +15695,7 @@
         </w:rPr>
         <w:t>% set formulas = (</w:t>
       </w:r>
+      <w:proofErr w:type="spellStart"/>
       <w:proofErr w:type="gramStart"/>
       <w:r>
         <w:rPr>
@@ -15856,6 +15705,7 @@
         </w:rPr>
         <w:t>calc.formulas</w:t>
       </w:r>
+      <w:proofErr w:type="spellEnd"/>
       <w:proofErr w:type="gramEnd"/>
       <w:r>
         <w:rPr>
@@ -15881,7 +15731,61 @@
           <w:szCs w:val="20"/>
           <w:lang w:eastAsia="en-US"/>
         </w:rPr>
-        <w:t xml:space="preserve">[], true)) if calc else [] </w:t>
+        <w:t xml:space="preserve">[], true)) </w:t>
+      </w:r>
+      <w:proofErr w:type="spellStart"/>
+      <w:r>
+        <w:rPr>
+          <w:rFonts w:ascii="Times New Roman" w:eastAsia="Calibri" w:hAnsi="Times New Roman"/>
+          <w:szCs w:val="20"/>
+          <w:lang w:eastAsia="en-US"/>
+        </w:rPr>
+        <w:t>if</w:t>
+      </w:r>
+      <w:proofErr w:type="spellEnd"/>
+      <w:r>
+        <w:rPr>
+          <w:rFonts w:ascii="Times New Roman" w:eastAsia="Calibri" w:hAnsi="Times New Roman"/>
+          <w:szCs w:val="20"/>
+          <w:lang w:eastAsia="en-US"/>
+        </w:rPr>
+        <w:t xml:space="preserve"> </w:t>
+      </w:r>
+      <w:proofErr w:type="spellStart"/>
+      <w:r>
+        <w:rPr>
+          <w:rFonts w:ascii="Times New Roman" w:eastAsia="Calibri" w:hAnsi="Times New Roman"/>
+          <w:szCs w:val="20"/>
+          <w:lang w:eastAsia="en-US"/>
+        </w:rPr>
+        <w:t>calc</w:t>
+      </w:r>
+      <w:proofErr w:type="spellEnd"/>
+      <w:r>
+        <w:rPr>
+          <w:rFonts w:ascii="Times New Roman" w:eastAsia="Calibri" w:hAnsi="Times New Roman"/>
+          <w:szCs w:val="20"/>
+          <w:lang w:eastAsia="en-US"/>
+        </w:rPr>
+        <w:t xml:space="preserve"> </w:t>
+      </w:r>
+      <w:proofErr w:type="spellStart"/>
+      <w:r>
+        <w:rPr>
+          <w:rFonts w:ascii="Times New Roman" w:eastAsia="Calibri" w:hAnsi="Times New Roman"/>
+          <w:szCs w:val="20"/>
+          <w:lang w:eastAsia="en-US"/>
+        </w:rPr>
+        <w:t>else</w:t>
+      </w:r>
+      <w:proofErr w:type="spellEnd"/>
+      <w:r>
+        <w:rPr>
+          <w:rFonts w:ascii="Times New Roman" w:eastAsia="Calibri" w:hAnsi="Times New Roman"/>
+          <w:szCs w:val="20"/>
+          <w:lang w:eastAsia="en-US"/>
+        </w:rPr>
+        <w:t xml:space="preserve"> [] </w:t>
       </w:r>
       <w:proofErr w:type="gramStart"/>
       <w:r>
@@ -15899,7 +15803,43 @@
           <w:szCs w:val="20"/>
           <w:lang w:eastAsia="en-US"/>
         </w:rPr>
-        <w:t>% if formulas|length %}</w:t>
+        <w:t xml:space="preserve">% </w:t>
+      </w:r>
+      <w:proofErr w:type="spellStart"/>
+      <w:r>
+        <w:rPr>
+          <w:rFonts w:ascii="Times New Roman" w:eastAsia="Calibri" w:hAnsi="Times New Roman"/>
+          <w:szCs w:val="20"/>
+          <w:lang w:eastAsia="en-US"/>
+        </w:rPr>
+        <w:t>if</w:t>
+      </w:r>
+      <w:proofErr w:type="spellEnd"/>
+      <w:r>
+        <w:rPr>
+          <w:rFonts w:ascii="Times New Roman" w:eastAsia="Calibri" w:hAnsi="Times New Roman"/>
+          <w:szCs w:val="20"/>
+          <w:lang w:eastAsia="en-US"/>
+        </w:rPr>
+        <w:t xml:space="preserve"> </w:t>
+      </w:r>
+      <w:proofErr w:type="spellStart"/>
+      <w:r>
+        <w:rPr>
+          <w:rFonts w:ascii="Times New Roman" w:eastAsia="Calibri" w:hAnsi="Times New Roman"/>
+          <w:szCs w:val="20"/>
+          <w:lang w:eastAsia="en-US"/>
+        </w:rPr>
+        <w:t>formulas|length</w:t>
+      </w:r>
+      <w:proofErr w:type="spellEnd"/>
+      <w:r>
+        <w:rPr>
+          <w:rFonts w:ascii="Times New Roman" w:eastAsia="Calibri" w:hAnsi="Times New Roman"/>
+          <w:szCs w:val="20"/>
+          <w:lang w:eastAsia="en-US"/>
+        </w:rPr>
+        <w:t xml:space="preserve"> %}</w:t>
       </w:r>
     </w:p>
     <w:p>
@@ -16276,18 +16216,8 @@
           <w:szCs w:val="20"/>
           <w:lang w:val="en-AU" w:eastAsia="en-US"/>
         </w:rPr>
-        <w:t xml:space="preserve">% endif </w:t>
-      </w:r>
-      <w:proofErr w:type="gramStart"/>
-      <w:r>
-        <w:rPr>
-          <w:rFonts w:ascii="Times New Roman" w:eastAsia="Calibri" w:hAnsi="Times New Roman"/>
-          <w:szCs w:val="20"/>
-          <w:lang w:val="en-AU" w:eastAsia="en-US"/>
-        </w:rPr>
-        <w:t>%}</w:t>
-      </w:r>
-      <w:proofErr w:type="gramEnd"/>
+        <w:t>% endif %}</w:t>
+      </w:r>
     </w:p>
     <w:p>
       <w:pPr>
@@ -16298,23 +16228,13 @@
           <w:lang w:val="en-AU" w:eastAsia="en-US"/>
         </w:rPr>
       </w:pPr>
-      <w:proofErr w:type="gramStart"/>
       <w:r>
         <w:rPr>
           <w:rFonts w:ascii="Times New Roman" w:eastAsia="Calibri" w:hAnsi="Times New Roman"/>
           <w:szCs w:val="20"/>
           <w:lang w:val="en-AU" w:eastAsia="en-US"/>
         </w:rPr>
-        <w:t>{</w:t>
-      </w:r>
-      <w:proofErr w:type="gramEnd"/>
-      <w:r>
-        <w:rPr>
-          <w:rFonts w:ascii="Times New Roman" w:eastAsia="Calibri" w:hAnsi="Times New Roman"/>
-          <w:szCs w:val="20"/>
-          <w:lang w:val="en-AU" w:eastAsia="en-US"/>
-        </w:rPr>
-        <w:t xml:space="preserve">% if </w:t>
+        <w:t xml:space="preserve">{% if </w:t>
       </w:r>
       <w:proofErr w:type="spellStart"/>
       <w:r>
@@ -16663,14 +16583,14 @@
         <w:rPr>
           <w:rFonts w:ascii="Times New Roman" w:eastAsia="Calibri" w:hAnsi="Times New Roman"/>
           <w:szCs w:val="20"/>
-          <w:lang w:val="en-AU" w:eastAsia="en-US"/>
-        </w:rPr>
-      </w:pPr>
-      <w:r>
-        <w:rPr>
-          <w:rFonts w:ascii="Times New Roman" w:eastAsia="Calibri" w:hAnsi="Times New Roman"/>
-          <w:szCs w:val="20"/>
-          <w:lang w:val="en-AU" w:eastAsia="en-US"/>
+          <w:lang w:val="es-MX" w:eastAsia="en-US"/>
+        </w:rPr>
+      </w:pPr>
+      <w:r>
+        <w:rPr>
+          <w:rFonts w:ascii="Times New Roman" w:eastAsia="Calibri" w:hAnsi="Times New Roman"/>
+          <w:szCs w:val="20"/>
+          <w:lang w:val="es-MX" w:eastAsia="en-US"/>
         </w:rPr>
         <w:t xml:space="preserve">{% </w:t>
       </w:r>
@@ -16679,7 +16599,7 @@
         <w:rPr>
           <w:rFonts w:ascii="Times New Roman" w:eastAsia="Calibri" w:hAnsi="Times New Roman"/>
           <w:szCs w:val="20"/>
-          <w:lang w:val="en-AU" w:eastAsia="en-US"/>
+          <w:lang w:val="es-MX" w:eastAsia="en-US"/>
         </w:rPr>
         <w:t>endfor</w:t>
       </w:r>
@@ -16688,7 +16608,43 @@
         <w:rPr>
           <w:rFonts w:ascii="Times New Roman" w:eastAsia="Calibri" w:hAnsi="Times New Roman"/>
           <w:szCs w:val="20"/>
-          <w:lang w:val="en-AU" w:eastAsia="en-US"/>
+          <w:lang w:val="es-MX" w:eastAsia="en-US"/>
+        </w:rPr>
+        <w:t xml:space="preserve"> %}</w:t>
+      </w:r>
+    </w:p>
+    <w:p>
+      <w:pPr>
+        <w:ind w:left="426"/>
+        <w:rPr>
+          <w:rFonts w:ascii="Times New Roman" w:eastAsia="Calibri" w:hAnsi="Times New Roman"/>
+          <w:szCs w:val="20"/>
+          <w:lang w:val="es-MX" w:eastAsia="en-US"/>
+        </w:rPr>
+      </w:pPr>
+      <w:r>
+        <w:rPr>
+          <w:rFonts w:ascii="Times New Roman" w:eastAsia="Calibri" w:hAnsi="Times New Roman"/>
+          <w:szCs w:val="20"/>
+          <w:lang w:val="es-MX" w:eastAsia="en-US"/>
+        </w:rPr>
+        <w:t xml:space="preserve">{% </w:t>
+      </w:r>
+      <w:proofErr w:type="spellStart"/>
+      <w:r>
+        <w:rPr>
+          <w:rFonts w:ascii="Times New Roman" w:eastAsia="Calibri" w:hAnsi="Times New Roman"/>
+          <w:szCs w:val="20"/>
+          <w:lang w:val="es-MX" w:eastAsia="en-US"/>
+        </w:rPr>
+        <w:t>endif</w:t>
+      </w:r>
+      <w:proofErr w:type="spellEnd"/>
+      <w:r>
+        <w:rPr>
+          <w:rFonts w:ascii="Times New Roman" w:eastAsia="Calibri" w:hAnsi="Times New Roman"/>
+          <w:szCs w:val="20"/>
+          <w:lang w:val="es-MX" w:eastAsia="en-US"/>
         </w:rPr>
         <w:t xml:space="preserve"> </w:t>
       </w:r>
@@ -16697,7 +16653,7 @@
         <w:rPr>
           <w:rFonts w:ascii="Times New Roman" w:eastAsia="Calibri" w:hAnsi="Times New Roman"/>
           <w:szCs w:val="20"/>
-          <w:lang w:val="en-AU" w:eastAsia="en-US"/>
+          <w:lang w:val="es-MX" w:eastAsia="en-US"/>
         </w:rPr>
         <w:t>%}{</w:t>
       </w:r>
@@ -16706,34 +16662,749 @@
         <w:rPr>
           <w:rFonts w:ascii="Times New Roman" w:eastAsia="Calibri" w:hAnsi="Times New Roman"/>
           <w:szCs w:val="20"/>
-          <w:lang w:val="en-AU" w:eastAsia="en-US"/>
-        </w:rPr>
-        <w:t xml:space="preserve">% endif </w:t>
-      </w:r>
+          <w:lang w:val="es-MX" w:eastAsia="en-US"/>
+        </w:rPr>
+        <w:t xml:space="preserve">% </w:t>
+      </w:r>
+      <w:proofErr w:type="spellStart"/>
+      <w:r>
+        <w:rPr>
+          <w:rFonts w:ascii="Times New Roman" w:eastAsia="Calibri" w:hAnsi="Times New Roman"/>
+          <w:szCs w:val="20"/>
+          <w:lang w:val="es-MX" w:eastAsia="en-US"/>
+        </w:rPr>
+        <w:t>endfor</w:t>
+      </w:r>
+      <w:proofErr w:type="spellEnd"/>
+      <w:r>
+        <w:rPr>
+          <w:rFonts w:ascii="Times New Roman" w:eastAsia="Calibri" w:hAnsi="Times New Roman"/>
+          <w:szCs w:val="20"/>
+          <w:lang w:val="es-MX" w:eastAsia="en-US"/>
+        </w:rPr>
+        <w:t xml:space="preserve"> %}</w:t>
+      </w:r>
+    </w:p>
+    <w:p>
+      <w:pPr>
+        <w:ind w:left="426"/>
+        <w:rPr>
+          <w:rFonts w:ascii="Times New Roman" w:eastAsia="Calibri" w:hAnsi="Times New Roman"/>
+          <w:szCs w:val="20"/>
+          <w:lang w:val="es-MX" w:eastAsia="en-US"/>
+        </w:rPr>
+      </w:pPr>
+      <w:r>
+        <w:rPr>
+          <w:rFonts w:ascii="Times New Roman" w:eastAsia="Calibri" w:hAnsi="Times New Roman"/>
+          <w:szCs w:val="20"/>
+          <w:lang w:val="es-MX" w:eastAsia="en-US"/>
+        </w:rPr>
+        <w:t xml:space="preserve">{% set </w:t>
+      </w:r>
+      <w:proofErr w:type="spellStart"/>
+      <w:r>
+        <w:rPr>
+          <w:rFonts w:ascii="Times New Roman" w:eastAsia="Calibri" w:hAnsi="Times New Roman"/>
+          <w:szCs w:val="20"/>
+          <w:lang w:val="es-MX" w:eastAsia="en-US"/>
+        </w:rPr>
+        <w:t>tabla_criterios</w:t>
+      </w:r>
+      <w:proofErr w:type="spellEnd"/>
+      <w:r>
+        <w:rPr>
+          <w:rFonts w:ascii="Times New Roman" w:eastAsia="Calibri" w:hAnsi="Times New Roman"/>
+          <w:szCs w:val="20"/>
+          <w:lang w:val="es-MX" w:eastAsia="en-US"/>
+        </w:rPr>
+        <w:t xml:space="preserve"> = </w:t>
+      </w:r>
+      <w:proofErr w:type="spellStart"/>
       <w:proofErr w:type="gramStart"/>
       <w:r>
         <w:rPr>
           <w:rFonts w:ascii="Times New Roman" w:eastAsia="Calibri" w:hAnsi="Times New Roman"/>
           <w:szCs w:val="20"/>
-          <w:lang w:val="en-AU" w:eastAsia="en-US"/>
-        </w:rPr>
-        <w:t>%}{</w:t>
+          <w:lang w:val="es-MX" w:eastAsia="en-US"/>
+        </w:rPr>
+        <w:t>prueba.</w:t>
+      </w:r>
+      <w:r>
+        <w:rPr>
+          <w:rFonts w:ascii="Times New Roman" w:eastAsia="Calibri" w:hAnsi="Times New Roman"/>
+          <w:szCs w:val="20"/>
+          <w:lang w:val="es-MX" w:eastAsia="en-US"/>
+        </w:rPr>
+        <w:t>criterio</w:t>
       </w:r>
       <w:proofErr w:type="gramEnd"/>
       <w:r>
         <w:rPr>
           <w:rFonts w:ascii="Times New Roman" w:eastAsia="Calibri" w:hAnsi="Times New Roman"/>
           <w:szCs w:val="20"/>
-          <w:lang w:val="en-AU" w:eastAsia="en-US"/>
-        </w:rPr>
-        <w:t xml:space="preserve">% </w:t>
+          <w:lang w:val="es-MX" w:eastAsia="en-US"/>
+        </w:rPr>
+        <w:t>_</w:t>
+      </w:r>
+      <w:proofErr w:type="gramStart"/>
+      <w:r>
+        <w:rPr>
+          <w:rFonts w:ascii="Times New Roman" w:eastAsia="Calibri" w:hAnsi="Times New Roman"/>
+          <w:szCs w:val="20"/>
+          <w:lang w:val="es-MX" w:eastAsia="en-US"/>
+        </w:rPr>
+        <w:t>aceptac</w:t>
+      </w:r>
+      <w:r>
+        <w:rPr>
+          <w:rFonts w:ascii="Times New Roman" w:eastAsia="Calibri" w:hAnsi="Times New Roman"/>
+          <w:szCs w:val="20"/>
+          <w:lang w:val="es-MX" w:eastAsia="en-US"/>
+        </w:rPr>
+        <w:t>ion.tabla</w:t>
+      </w:r>
+      <w:proofErr w:type="gramEnd"/>
+      <w:r>
+        <w:rPr>
+          <w:rFonts w:ascii="Times New Roman" w:eastAsia="Calibri" w:hAnsi="Times New Roman"/>
+          <w:szCs w:val="20"/>
+          <w:lang w:val="es-MX" w:eastAsia="en-US"/>
+        </w:rPr>
+        <w:t>_criterios</w:t>
+      </w:r>
+      <w:proofErr w:type="spellEnd"/>
+      <w:r>
+        <w:rPr>
+          <w:rFonts w:ascii="Times New Roman" w:eastAsia="Calibri" w:hAnsi="Times New Roman"/>
+          <w:szCs w:val="20"/>
+          <w:lang w:val="es-MX" w:eastAsia="en-US"/>
+        </w:rPr>
+        <w:t xml:space="preserve"> | </w:t>
+      </w:r>
+      <w:proofErr w:type="gramStart"/>
+      <w:r>
+        <w:rPr>
+          <w:rFonts w:ascii="Times New Roman" w:eastAsia="Calibri" w:hAnsi="Times New Roman"/>
+          <w:szCs w:val="20"/>
+          <w:lang w:val="es-MX" w:eastAsia="en-US"/>
+        </w:rPr>
+        <w:t>default(</w:t>
+      </w:r>
+      <w:proofErr w:type="gramEnd"/>
+      <w:r>
+        <w:rPr>
+          <w:rFonts w:ascii="Times New Roman" w:eastAsia="Calibri" w:hAnsi="Times New Roman"/>
+          <w:szCs w:val="20"/>
+          <w:lang w:val="es-MX" w:eastAsia="en-US"/>
+        </w:rPr>
+        <w:t>'', true) %}</w:t>
+      </w:r>
+      <w:r>
+        <w:rPr>
+          <w:rFonts w:ascii="Times New Roman" w:eastAsia="Calibri" w:hAnsi="Times New Roman"/>
+          <w:szCs w:val="20"/>
+          <w:lang w:val="es-MX" w:eastAsia="en-US"/>
+        </w:rPr>
+        <w:t xml:space="preserve"> Tabla. Criterios de aceptación</w:t>
+      </w:r>
+    </w:p>
+    <w:tbl>
+      <w:tblPr>
+        <w:tblStyle w:val="Tablaconcuadrcula"/>
+        <w:tblW w:w="0" w:type="auto"/>
+        <w:tblInd w:w="426" w:type="dxa"/>
+        <w:tblLook w:val="04A0" w:firstRow="1" w:lastRow="0" w:firstColumn="1" w:lastColumn="0" w:noHBand="0" w:noVBand="1"/>
+      </w:tblPr>
+      <w:tblGrid>
+        <w:gridCol w:w="1865"/>
+        <w:gridCol w:w="2647"/>
+        <w:gridCol w:w="4980"/>
+      </w:tblGrid>
+      <w:tr>
+        <w:tc>
+          <w:tcPr>
+            <w:tcW w:w="1865" w:type="dxa"/>
+            <w:shd w:val="clear" w:color="auto" w:fill="D0CECE" w:themeFill="background2" w:themeFillShade="E6"/>
+            <w:vAlign w:val="top"/>
+          </w:tcPr>
+          <w:p>
+            <w:pPr>
+              <w:jc w:val="center"/>
+              <w:rPr>
+                <w:rFonts w:ascii="Times New Roman" w:hAnsi="Times New Roman"/>
+                <w:b/>
+                <w:bCs/>
+                <w:szCs w:val="20"/>
+                <w:lang w:eastAsia="en-US"/>
+              </w:rPr>
+            </w:pPr>
+            <w:r>
+              <w:rPr>
+                <w:rFonts w:ascii="Times New Roman" w:hAnsi="Times New Roman"/>
+                <w:b/>
+                <w:bCs/>
+                <w:szCs w:val="20"/>
+                <w:lang w:eastAsia="en-US"/>
+              </w:rPr>
+              <w:t>Etapa</w:t>
+            </w:r>
+          </w:p>
+        </w:tc>
+        <w:tc>
+          <w:tcPr>
+            <w:tcW w:w="2647" w:type="dxa"/>
+            <w:shd w:val="clear" w:color="auto" w:fill="D0CECE" w:themeFill="background2" w:themeFillShade="E6"/>
+            <w:vAlign w:val="top"/>
+          </w:tcPr>
+          <w:p>
+            <w:pPr>
+              <w:jc w:val="center"/>
+              <w:rPr>
+                <w:rFonts w:ascii="Times New Roman" w:hAnsi="Times New Roman"/>
+                <w:b/>
+                <w:bCs/>
+                <w:szCs w:val="20"/>
+                <w:lang w:eastAsia="en-US"/>
+              </w:rPr>
+            </w:pPr>
+            <w:r>
+              <w:rPr>
+                <w:rFonts w:ascii="Times New Roman" w:hAnsi="Times New Roman"/>
+                <w:b/>
+                <w:bCs/>
+                <w:szCs w:val="20"/>
+                <w:lang w:eastAsia="en-US"/>
+              </w:rPr>
+              <w:t xml:space="preserve">Número de </w:t>
+            </w:r>
+            <w:r>
+              <w:rPr>
+                <w:rFonts w:ascii="Times New Roman" w:hAnsi="Times New Roman"/>
+                <w:b/>
+                <w:bCs/>
+                <w:szCs w:val="20"/>
+                <w:lang w:eastAsia="en-US"/>
+              </w:rPr>
+              <w:t>No Unidades Analizadas</w:t>
+            </w:r>
+          </w:p>
+        </w:tc>
+        <w:tc>
+          <w:tcPr>
+            <w:tcW w:w="4980" w:type="dxa"/>
+            <w:shd w:val="clear" w:color="auto" w:fill="D0CECE" w:themeFill="background2" w:themeFillShade="E6"/>
+            <w:vAlign w:val="top"/>
+          </w:tcPr>
+          <w:p>
+            <w:pPr>
+              <w:jc w:val="center"/>
+              <w:rPr>
+                <w:rFonts w:ascii="Times New Roman" w:hAnsi="Times New Roman"/>
+                <w:b/>
+                <w:bCs/>
+                <w:szCs w:val="20"/>
+                <w:lang w:eastAsia="en-US"/>
+              </w:rPr>
+            </w:pPr>
+            <w:r>
+              <w:rPr>
+                <w:rFonts w:ascii="Times New Roman" w:hAnsi="Times New Roman"/>
+                <w:b/>
+                <w:bCs/>
+                <w:szCs w:val="20"/>
+                <w:lang w:eastAsia="en-US"/>
+              </w:rPr>
+              <w:t>Criterio de Aceptación</w:t>
+            </w:r>
+          </w:p>
+        </w:tc>
+      </w:tr>
+      <w:tr>
+        <w:tc>
+          <w:tcPr>
+            <w:tcW w:w="9492" w:type="dxa"/>
+            <w:gridSpan w:val="3"/>
+            <w:vAlign w:val="top"/>
+          </w:tcPr>
+          <w:p>
+            <w:pPr>
+              <w:rPr>
+                <w:rFonts w:ascii="Times New Roman" w:hAnsi="Times New Roman"/>
+                <w:szCs w:val="20"/>
+                <w:lang w:eastAsia="en-US"/>
+              </w:rPr>
+            </w:pPr>
+            <w:r>
+              <w:rPr>
+                <w:rFonts w:ascii="Times New Roman" w:hAnsi="Times New Roman"/>
+                <w:szCs w:val="20"/>
+                <w:lang w:eastAsia="en-US"/>
+              </w:rPr>
+              <w:t>{%</w:t>
+            </w:r>
+            <w:r>
+              <w:rPr>
+                <w:rFonts w:ascii="Times New Roman" w:hAnsi="Times New Roman"/>
+                <w:szCs w:val="20"/>
+                <w:lang w:eastAsia="en-US"/>
+              </w:rPr>
+              <w:t>-</w:t>
+            </w:r>
+            <w:r>
+              <w:rPr>
+                <w:rFonts w:ascii="Times New Roman" w:hAnsi="Times New Roman"/>
+                <w:szCs w:val="20"/>
+                <w:lang w:eastAsia="en-US"/>
+              </w:rPr>
+              <w:t xml:space="preserve"> </w:t>
+            </w:r>
+            <w:proofErr w:type="spellStart"/>
+            <w:r>
+              <w:rPr>
+                <w:rFonts w:ascii="Times New Roman" w:hAnsi="Times New Roman"/>
+                <w:szCs w:val="20"/>
+                <w:lang w:eastAsia="en-US"/>
+              </w:rPr>
+              <w:t>for</w:t>
+            </w:r>
+            <w:proofErr w:type="spellEnd"/>
+            <w:r>
+              <w:rPr>
+                <w:rFonts w:ascii="Times New Roman" w:hAnsi="Times New Roman"/>
+                <w:szCs w:val="20"/>
+                <w:lang w:eastAsia="en-US"/>
+              </w:rPr>
+              <w:t xml:space="preserve"> criterio in </w:t>
+            </w:r>
+            <w:proofErr w:type="spellStart"/>
+            <w:r>
+              <w:rPr>
+                <w:rFonts w:ascii="Times New Roman" w:hAnsi="Times New Roman"/>
+                <w:szCs w:val="20"/>
+                <w:lang w:eastAsia="en-US"/>
+              </w:rPr>
+              <w:t>tabla_criterios</w:t>
+            </w:r>
+            <w:proofErr w:type="spellEnd"/>
+            <w:r>
+              <w:rPr>
+                <w:rFonts w:ascii="Times New Roman" w:hAnsi="Times New Roman"/>
+                <w:szCs w:val="20"/>
+                <w:lang w:eastAsia="en-US"/>
+              </w:rPr>
+              <w:t xml:space="preserve"> %}</w:t>
+            </w:r>
+          </w:p>
+        </w:tc>
+      </w:tr>
+      <w:tr>
+        <w:tc>
+          <w:tcPr>
+            <w:tcW w:w="1865" w:type="dxa"/>
+            <w:vAlign w:val="top"/>
+          </w:tcPr>
+          <w:p>
+            <w:pPr>
+              <w:jc w:val="left"/>
+              <w:rPr>
+                <w:rFonts w:ascii="Times New Roman" w:hAnsi="Times New Roman"/>
+                <w:szCs w:val="20"/>
+                <w:lang w:eastAsia="en-US"/>
+              </w:rPr>
+            </w:pPr>
+            <w:proofErr w:type="gramStart"/>
+            <w:r>
+              <w:rPr>
+                <w:rFonts w:ascii="Times New Roman" w:hAnsi="Times New Roman"/>
+                <w:szCs w:val="20"/>
+                <w:lang w:eastAsia="en-US"/>
+              </w:rPr>
+              <w:t xml:space="preserve">{{ </w:t>
+            </w:r>
+            <w:proofErr w:type="spellStart"/>
+            <w:r>
+              <w:rPr>
+                <w:rFonts w:ascii="Times New Roman" w:hAnsi="Times New Roman"/>
+                <w:szCs w:val="20"/>
+                <w:lang w:eastAsia="en-US"/>
+              </w:rPr>
+              <w:t>criterio</w:t>
+            </w:r>
+            <w:proofErr w:type="gramEnd"/>
+            <w:r>
+              <w:rPr>
+                <w:rFonts w:ascii="Times New Roman" w:hAnsi="Times New Roman"/>
+                <w:szCs w:val="20"/>
+                <w:lang w:eastAsia="en-US"/>
+              </w:rPr>
+              <w:t>.</w:t>
+            </w:r>
+            <w:r>
+              <w:rPr>
+                <w:rFonts w:ascii="Times New Roman" w:hAnsi="Times New Roman"/>
+                <w:szCs w:val="20"/>
+                <w:lang w:eastAsia="en-US"/>
+              </w:rPr>
+              <w:t>etapa</w:t>
+            </w:r>
+            <w:proofErr w:type="spellEnd"/>
+            <w:r>
+              <w:rPr>
+                <w:rFonts w:ascii="Times New Roman" w:hAnsi="Times New Roman"/>
+                <w:szCs w:val="20"/>
+                <w:lang w:eastAsia="en-US"/>
+              </w:rPr>
+              <w:t xml:space="preserve"> | </w:t>
+            </w:r>
+            <w:proofErr w:type="gramStart"/>
+            <w:r>
+              <w:rPr>
+                <w:rFonts w:ascii="Times New Roman" w:hAnsi="Times New Roman"/>
+                <w:szCs w:val="20"/>
+                <w:lang w:eastAsia="en-US"/>
+              </w:rPr>
+              <w:t>default(</w:t>
+            </w:r>
+            <w:proofErr w:type="gramEnd"/>
+            <w:r>
+              <w:rPr>
+                <w:rFonts w:ascii="Times New Roman" w:hAnsi="Times New Roman"/>
+                <w:szCs w:val="20"/>
+                <w:lang w:eastAsia="en-US"/>
+              </w:rPr>
+              <w:t>'', true) }}</w:t>
+            </w:r>
+          </w:p>
+        </w:tc>
+        <w:tc>
+          <w:tcPr>
+            <w:tcW w:w="2647" w:type="dxa"/>
+            <w:vAlign w:val="top"/>
+          </w:tcPr>
+          <w:p>
+            <w:pPr>
+              <w:jc w:val="left"/>
+              <w:rPr>
+                <w:rFonts w:ascii="Times New Roman" w:hAnsi="Times New Roman"/>
+                <w:szCs w:val="20"/>
+                <w:lang w:eastAsia="en-US"/>
+              </w:rPr>
+            </w:pPr>
+            <w:proofErr w:type="gramStart"/>
+            <w:r>
+              <w:rPr>
+                <w:rFonts w:ascii="Times New Roman" w:hAnsi="Times New Roman"/>
+                <w:szCs w:val="20"/>
+                <w:lang w:eastAsia="en-US"/>
+              </w:rPr>
+              <w:t xml:space="preserve">{{ </w:t>
+            </w:r>
+            <w:proofErr w:type="spellStart"/>
+            <w:r>
+              <w:rPr>
+                <w:rFonts w:ascii="Times New Roman" w:hAnsi="Times New Roman"/>
+                <w:szCs w:val="20"/>
+                <w:lang w:eastAsia="en-US"/>
+              </w:rPr>
+              <w:t>criterio</w:t>
+            </w:r>
+            <w:proofErr w:type="gramEnd"/>
+            <w:r>
+              <w:rPr>
+                <w:rFonts w:ascii="Times New Roman" w:hAnsi="Times New Roman"/>
+                <w:szCs w:val="20"/>
+                <w:lang w:eastAsia="en-US"/>
+              </w:rPr>
+              <w:t>.</w:t>
+            </w:r>
+            <w:r>
+              <w:rPr>
+                <w:rFonts w:ascii="Times New Roman" w:hAnsi="Times New Roman"/>
+                <w:szCs w:val="20"/>
+                <w:lang w:eastAsia="en-US"/>
+              </w:rPr>
+              <w:t>unidades_analizadas</w:t>
+            </w:r>
+            <w:proofErr w:type="spellEnd"/>
+            <w:r>
+              <w:rPr>
+                <w:rFonts w:ascii="Times New Roman" w:hAnsi="Times New Roman"/>
+                <w:szCs w:val="20"/>
+                <w:lang w:eastAsia="en-US"/>
+              </w:rPr>
+              <w:t xml:space="preserve"> | </w:t>
+            </w:r>
+            <w:proofErr w:type="gramStart"/>
+            <w:r>
+              <w:rPr>
+                <w:rFonts w:ascii="Times New Roman" w:hAnsi="Times New Roman"/>
+                <w:szCs w:val="20"/>
+                <w:lang w:eastAsia="en-US"/>
+              </w:rPr>
+              <w:t>default(</w:t>
+            </w:r>
+            <w:proofErr w:type="gramEnd"/>
+            <w:r>
+              <w:rPr>
+                <w:rFonts w:ascii="Times New Roman" w:hAnsi="Times New Roman"/>
+                <w:szCs w:val="20"/>
+                <w:lang w:eastAsia="en-US"/>
+              </w:rPr>
+              <w:t>'', true) }}</w:t>
+            </w:r>
+          </w:p>
+        </w:tc>
+        <w:tc>
+          <w:tcPr>
+            <w:tcW w:w="4980" w:type="dxa"/>
+            <w:vAlign w:val="top"/>
+          </w:tcPr>
+          <w:p>
+            <w:pPr>
+              <w:jc w:val="left"/>
+              <w:rPr>
+                <w:rFonts w:ascii="Times New Roman" w:hAnsi="Times New Roman"/>
+                <w:szCs w:val="20"/>
+                <w:lang w:eastAsia="en-US"/>
+              </w:rPr>
+            </w:pPr>
+            <w:proofErr w:type="gramStart"/>
+            <w:r>
+              <w:rPr>
+                <w:rFonts w:ascii="Times New Roman" w:hAnsi="Times New Roman"/>
+                <w:szCs w:val="20"/>
+                <w:lang w:eastAsia="en-US"/>
+              </w:rPr>
+              <w:t xml:space="preserve">{{ </w:t>
+            </w:r>
+            <w:proofErr w:type="spellStart"/>
+            <w:r>
+              <w:rPr>
+                <w:rFonts w:ascii="Times New Roman" w:hAnsi="Times New Roman"/>
+                <w:szCs w:val="20"/>
+                <w:lang w:eastAsia="en-US"/>
+              </w:rPr>
+              <w:t>criterio</w:t>
+            </w:r>
+            <w:proofErr w:type="gramEnd"/>
+            <w:r>
+              <w:rPr>
+                <w:rFonts w:ascii="Times New Roman" w:hAnsi="Times New Roman"/>
+                <w:szCs w:val="20"/>
+                <w:lang w:eastAsia="en-US"/>
+              </w:rPr>
+              <w:t>.</w:t>
+            </w:r>
+            <w:r>
+              <w:rPr>
+                <w:rFonts w:ascii="Times New Roman" w:hAnsi="Times New Roman"/>
+                <w:szCs w:val="20"/>
+                <w:lang w:eastAsia="en-US"/>
+              </w:rPr>
+              <w:t>criterio_aceptacion</w:t>
+            </w:r>
+            <w:proofErr w:type="spellEnd"/>
+            <w:r>
+              <w:rPr>
+                <w:rFonts w:ascii="Times New Roman" w:hAnsi="Times New Roman"/>
+                <w:szCs w:val="20"/>
+                <w:lang w:eastAsia="en-US"/>
+              </w:rPr>
+              <w:t xml:space="preserve"> | </w:t>
+            </w:r>
+            <w:proofErr w:type="gramStart"/>
+            <w:r>
+              <w:rPr>
+                <w:rFonts w:ascii="Times New Roman" w:hAnsi="Times New Roman"/>
+                <w:szCs w:val="20"/>
+                <w:lang w:eastAsia="en-US"/>
+              </w:rPr>
+              <w:t>default(</w:t>
+            </w:r>
+            <w:proofErr w:type="gramEnd"/>
+            <w:r>
+              <w:rPr>
+                <w:rFonts w:ascii="Times New Roman" w:hAnsi="Times New Roman"/>
+                <w:szCs w:val="20"/>
+                <w:lang w:eastAsia="en-US"/>
+              </w:rPr>
+              <w:t>'', true) }}</w:t>
+            </w:r>
+          </w:p>
+        </w:tc>
+      </w:tr>
+      <w:tr>
+        <w:tc>
+          <w:tcPr>
+            <w:tcW w:w="9492" w:type="dxa"/>
+            <w:gridSpan w:val="3"/>
+            <w:vAlign w:val="top"/>
+          </w:tcPr>
+          <w:p>
+            <w:pPr>
+              <w:jc w:val="left"/>
+              <w:rPr>
+                <w:rFonts w:ascii="Times New Roman" w:hAnsi="Times New Roman"/>
+                <w:szCs w:val="20"/>
+                <w:lang w:eastAsia="en-US"/>
+              </w:rPr>
+            </w:pPr>
+            <w:r>
+              <w:rPr>
+                <w:rFonts w:ascii="Times New Roman" w:hAnsi="Times New Roman"/>
+                <w:szCs w:val="20"/>
+                <w:lang w:eastAsia="en-US"/>
+              </w:rPr>
+              <w:t xml:space="preserve">{%- </w:t>
+            </w:r>
+            <w:proofErr w:type="spellStart"/>
+            <w:r>
+              <w:rPr>
+                <w:rFonts w:ascii="Times New Roman" w:hAnsi="Times New Roman"/>
+                <w:szCs w:val="20"/>
+                <w:lang w:eastAsia="en-US"/>
+              </w:rPr>
+              <w:t>endfor</w:t>
+            </w:r>
+            <w:proofErr w:type="spellEnd"/>
+            <w:r>
+              <w:rPr>
+                <w:rFonts w:ascii="Times New Roman" w:hAnsi="Times New Roman"/>
+                <w:szCs w:val="20"/>
+                <w:lang w:eastAsia="en-US"/>
+              </w:rPr>
+              <w:t xml:space="preserve"> %}</w:t>
+            </w:r>
+          </w:p>
+        </w:tc>
+      </w:tr>
+    </w:tbl>
+    <w:p>
+      <w:pPr>
+        <w:ind w:left="426"/>
+        <w:rPr>
+          <w:rFonts w:ascii="Times New Roman" w:eastAsia="Calibri" w:hAnsi="Times New Roman"/>
+          <w:szCs w:val="20"/>
+          <w:lang w:val="es-MX" w:eastAsia="en-US"/>
+        </w:rPr>
+      </w:pPr>
+      <w:r>
+        <w:rPr>
+          <w:rFonts w:ascii="Times New Roman" w:eastAsia="Calibri" w:hAnsi="Times New Roman"/>
+          <w:szCs w:val="20"/>
+          <w:lang w:val="es-MX" w:eastAsia="en-US"/>
+        </w:rPr>
+        <w:t xml:space="preserve">{% </w:t>
       </w:r>
       <w:proofErr w:type="spellStart"/>
       <w:r>
         <w:rPr>
           <w:rFonts w:ascii="Times New Roman" w:eastAsia="Calibri" w:hAnsi="Times New Roman"/>
           <w:szCs w:val="20"/>
-          <w:lang w:val="en-AU" w:eastAsia="en-US"/>
+          <w:lang w:val="es-MX" w:eastAsia="en-US"/>
+        </w:rPr>
+        <w:t>for</w:t>
+      </w:r>
+      <w:proofErr w:type="spellEnd"/>
+      <w:r>
+        <w:rPr>
+          <w:rFonts w:ascii="Times New Roman" w:eastAsia="Calibri" w:hAnsi="Times New Roman"/>
+          <w:szCs w:val="20"/>
+          <w:lang w:val="es-MX" w:eastAsia="en-US"/>
+        </w:rPr>
+        <w:t xml:space="preserve"> nota in </w:t>
+      </w:r>
+      <w:proofErr w:type="spellStart"/>
+      <w:proofErr w:type="gramStart"/>
+      <w:r>
+        <w:rPr>
+          <w:rFonts w:ascii="Times New Roman" w:eastAsia="Calibri" w:hAnsi="Times New Roman"/>
+          <w:szCs w:val="20"/>
+          <w:lang w:val="es-MX" w:eastAsia="en-US"/>
+        </w:rPr>
+        <w:t>prueba.criterio</w:t>
+      </w:r>
+      <w:proofErr w:type="gramEnd"/>
+      <w:r>
+        <w:rPr>
+          <w:rFonts w:ascii="Times New Roman" w:eastAsia="Calibri" w:hAnsi="Times New Roman"/>
+          <w:szCs w:val="20"/>
+          <w:lang w:val="es-MX" w:eastAsia="en-US"/>
+        </w:rPr>
+        <w:t>_</w:t>
+      </w:r>
+      <w:proofErr w:type="gramStart"/>
+      <w:r>
+        <w:rPr>
+          <w:rFonts w:ascii="Times New Roman" w:eastAsia="Calibri" w:hAnsi="Times New Roman"/>
+          <w:szCs w:val="20"/>
+          <w:lang w:val="es-MX" w:eastAsia="en-US"/>
+        </w:rPr>
+        <w:t>aceptacion.notas</w:t>
+      </w:r>
+      <w:proofErr w:type="spellEnd"/>
+      <w:proofErr w:type="gramEnd"/>
+      <w:r>
+        <w:rPr>
+          <w:rFonts w:ascii="Times New Roman" w:eastAsia="Calibri" w:hAnsi="Times New Roman"/>
+          <w:szCs w:val="20"/>
+          <w:lang w:val="es-MX" w:eastAsia="en-US"/>
+        </w:rPr>
+        <w:t xml:space="preserve">  %}</w:t>
+      </w:r>
+    </w:p>
+    <w:p>
+      <w:pPr>
+        <w:ind w:left="426"/>
+        <w:rPr>
+          <w:rFonts w:ascii="Times New Roman" w:eastAsia="Calibri" w:hAnsi="Times New Roman"/>
+          <w:szCs w:val="20"/>
+          <w:lang w:val="es-MX" w:eastAsia="en-US"/>
+        </w:rPr>
+      </w:pPr>
+      <w:proofErr w:type="gramStart"/>
+      <w:r>
+        <w:rPr>
+          <w:rFonts w:ascii="Times New Roman" w:eastAsia="Calibri" w:hAnsi="Times New Roman"/>
+          <w:szCs w:val="20"/>
+          <w:lang w:val="es-MX" w:eastAsia="en-US"/>
+        </w:rPr>
+        <w:t>{{ nota</w:t>
+      </w:r>
+      <w:proofErr w:type="gramEnd"/>
+      <w:r>
+        <w:rPr>
+          <w:rFonts w:ascii="Times New Roman" w:eastAsia="Calibri" w:hAnsi="Times New Roman"/>
+          <w:szCs w:val="20"/>
+          <w:lang w:val="es-MX" w:eastAsia="en-US"/>
+        </w:rPr>
+        <w:t xml:space="preserve"> }}</w:t>
+      </w:r>
+    </w:p>
+    <w:p>
+      <w:pPr>
+        <w:ind w:left="426"/>
+        <w:rPr>
+          <w:rFonts w:ascii="Times New Roman" w:eastAsia="Calibri" w:hAnsi="Times New Roman"/>
+          <w:szCs w:val="20"/>
+          <w:lang w:val="es-MX" w:eastAsia="en-US"/>
+        </w:rPr>
+      </w:pPr>
+      <w:r>
+        <w:rPr>
+          <w:rFonts w:ascii="Times New Roman" w:eastAsia="Calibri" w:hAnsi="Times New Roman"/>
+          <w:szCs w:val="20"/>
+          <w:lang w:val="es-MX" w:eastAsia="en-US"/>
+        </w:rPr>
+        <w:t xml:space="preserve">{% </w:t>
+      </w:r>
+      <w:proofErr w:type="spellStart"/>
+      <w:r>
+        <w:rPr>
+          <w:rFonts w:ascii="Times New Roman" w:eastAsia="Calibri" w:hAnsi="Times New Roman"/>
+          <w:szCs w:val="20"/>
+          <w:lang w:val="es-MX" w:eastAsia="en-US"/>
         </w:rPr>
         <w:t>endfor</w:t>
       </w:r>
@@ -16742,27 +17413,46 @@
         <w:rPr>
           <w:rFonts w:ascii="Times New Roman" w:eastAsia="Calibri" w:hAnsi="Times New Roman"/>
           <w:szCs w:val="20"/>
-          <w:lang w:val="en-AU" w:eastAsia="en-US"/>
-        </w:rPr>
-        <w:t xml:space="preserve"> </w:t>
-      </w:r>
-      <w:proofErr w:type="gramStart"/>
-      <w:r>
-        <w:rPr>
-          <w:rFonts w:ascii="Times New Roman" w:eastAsia="Calibri" w:hAnsi="Times New Roman"/>
-          <w:szCs w:val="20"/>
-          <w:lang w:val="en-AU" w:eastAsia="en-US"/>
-        </w:rPr>
-        <w:t>%}{</w:t>
-      </w:r>
-      <w:proofErr w:type="gramEnd"/>
-      <w:r>
-        <w:rPr>
-          <w:rFonts w:ascii="Times New Roman" w:eastAsia="Calibri" w:hAnsi="Times New Roman"/>
-          <w:szCs w:val="20"/>
-          <w:lang w:val="en-AU" w:eastAsia="en-US"/>
-        </w:rPr>
-        <w:t>% endif %}</w:t>
+          <w:lang w:val="es-MX" w:eastAsia="en-US"/>
+        </w:rPr>
+        <w:t xml:space="preserve"> %}</w:t>
+      </w:r>
+    </w:p>
+    <w:p>
+      <w:pPr>
+        <w:ind w:left="426"/>
+        <w:rPr>
+          <w:rFonts w:ascii="Times New Roman" w:eastAsia="Calibri" w:hAnsi="Times New Roman"/>
+          <w:szCs w:val="20"/>
+          <w:lang w:val="es-MX" w:eastAsia="en-US"/>
+        </w:rPr>
+      </w:pPr>
+      <w:r>
+        <w:rPr>
+          <w:rFonts w:ascii="Times New Roman" w:eastAsia="Calibri" w:hAnsi="Times New Roman"/>
+          <w:szCs w:val="20"/>
+          <w:lang w:val="es-MX" w:eastAsia="en-US"/>
+        </w:rPr>
+        <w:lastRenderedPageBreak/>
+        <w:t xml:space="preserve">{% </w:t>
+      </w:r>
+      <w:proofErr w:type="spellStart"/>
+      <w:r>
+        <w:rPr>
+          <w:rFonts w:ascii="Times New Roman" w:eastAsia="Calibri" w:hAnsi="Times New Roman"/>
+          <w:szCs w:val="20"/>
+          <w:lang w:val="es-MX" w:eastAsia="en-US"/>
+        </w:rPr>
+        <w:t>endif</w:t>
+      </w:r>
+      <w:proofErr w:type="spellEnd"/>
+      <w:r>
+        <w:rPr>
+          <w:rFonts w:ascii="Times New Roman" w:eastAsia="Calibri" w:hAnsi="Times New Roman"/>
+          <w:szCs w:val="20"/>
+          <w:lang w:val="es-MX" w:eastAsia="en-US"/>
+        </w:rPr>
+        <w:t xml:space="preserve"> %}</w:t>
       </w:r>
     </w:p>
     <w:p>
@@ -25257,7 +25947,7 @@
   <w:style w:type="paragraph" w:default="1" w:styleId="Normal">
     <w:name w:val="Normal"/>
     <w:qFormat/>
-    <w:rsid w:val="004109A6"/>
+    <w:rsid w:val="00223AEC"/>
     <w:pPr>
       <w:jc w:val="both"/>
     </w:pPr>

</xml_diff>